<commit_message>
renames & npm installs
</commit_message>
<xml_diff>
--- a/StuckytoysFrontEnd/SamengevatteStyleguide(JP).docx
+++ b/StuckytoysFrontEnd/SamengevatteStyleguide(JP).docx
@@ -41,20 +41,16 @@
     <w:p>
       <w:pPr>
         <w:rPr>
-          <w:lang w:val="en-US"/>
-        </w:rPr>
-      </w:pPr>
-      <w:r>
-        <w:rPr>
-          <w:lang w:val="en-US"/>
-        </w:rPr>
-        <w:t>Define 1 component per file &amp; &lt; 400 lines of code</w:t>
-      </w:r>
-      <w:r>
-        <w:rPr>
-          <w:lang w:val="en-US"/>
-        </w:rPr>
-        <w:t>:</w:t>
+          <w:u w:val="single"/>
+          <w:lang w:val="en-US"/>
+        </w:rPr>
+      </w:pPr>
+      <w:r>
+        <w:rPr>
+          <w:u w:val="single"/>
+          <w:lang w:val="en-US"/>
+        </w:rPr>
+        <w:t>Define 1 component per file &amp; &lt; 400 lines of code:</w:t>
       </w:r>
     </w:p>
     <w:p>
@@ -117,108 +113,51 @@
           <w:lang w:val="en-US"/>
         </w:rPr>
       </w:pPr>
-      <w:proofErr w:type="spellStart"/>
-      <w:r>
-        <w:rPr>
-          <w:lang w:val="en-US"/>
-        </w:rPr>
-        <w:t>Vb</w:t>
-      </w:r>
-      <w:proofErr w:type="spellEnd"/>
-      <w:r>
-        <w:rPr>
-          <w:lang w:val="en-US"/>
-        </w:rPr>
-        <w:t xml:space="preserve">: </w:t>
-      </w:r>
-    </w:p>
-    <w:p>
-      <w:pPr>
-        <w:rPr>
-          <w:lang w:val="en-US"/>
-        </w:rPr>
-      </w:pPr>
-      <w:proofErr w:type="spellStart"/>
-      <w:r>
-        <w:rPr>
-          <w:lang w:val="en-US"/>
-        </w:rPr>
-        <w:t>Flappernews</w:t>
-      </w:r>
-      <w:proofErr w:type="spellEnd"/>
-      <w:r>
-        <w:rPr>
-          <w:lang w:val="en-US"/>
-        </w:rPr>
-        <w:t xml:space="preserve"> </w:t>
-      </w:r>
-      <w:proofErr w:type="spellStart"/>
-      <w:r>
-        <w:rPr>
-          <w:lang w:val="en-US"/>
-        </w:rPr>
-        <w:t>combineert</w:t>
-      </w:r>
-      <w:proofErr w:type="spellEnd"/>
-      <w:r>
-        <w:rPr>
-          <w:lang w:val="en-US"/>
-        </w:rPr>
-        <w:t xml:space="preserve"> Factory + Controller</w:t>
-      </w:r>
-    </w:p>
-    <w:p>
-      <w:pPr>
-        <w:rPr>
-          <w:lang w:val="en-US"/>
-        </w:rPr>
-      </w:pPr>
-      <w:r>
-        <w:rPr>
-          <w:lang w:val="en-US"/>
-        </w:rPr>
-        <w:br/>
-      </w:r>
-      <w:proofErr w:type="spellStart"/>
-      <w:r>
-        <w:rPr>
-          <w:lang w:val="en-US"/>
-        </w:rPr>
-        <w:t>Verbetering</w:t>
-      </w:r>
-      <w:proofErr w:type="spellEnd"/>
-      <w:r>
-        <w:rPr>
-          <w:lang w:val="en-US"/>
-        </w:rPr>
-        <w:t>:</w:t>
-      </w:r>
-    </w:p>
-    <w:p>
-      <w:pPr>
-        <w:rPr>
-          <w:lang w:val="en-US"/>
-        </w:rPr>
-      </w:pPr>
-      <w:r>
-        <w:rPr>
-          <w:lang w:val="en-US"/>
-        </w:rPr>
-        <w:t xml:space="preserve">3 </w:t>
-      </w:r>
-      <w:proofErr w:type="spellStart"/>
-      <w:r>
-        <w:rPr>
-          <w:lang w:val="en-US"/>
-        </w:rPr>
-        <w:t>aparte</w:t>
-      </w:r>
-      <w:proofErr w:type="spellEnd"/>
-      <w:r>
-        <w:rPr>
-          <w:lang w:val="en-US"/>
-        </w:rPr>
-        <w:t xml:space="preserve"> files:</w:t>
+      <w:r>
+        <w:rPr>
+          <w:lang w:val="en-US"/>
+        </w:rPr>
+        <w:t xml:space="preserve">Vb: </w:t>
+      </w:r>
+    </w:p>
+    <w:p>
+      <w:pPr>
+        <w:rPr>
+          <w:lang w:val="en-US"/>
+        </w:rPr>
+      </w:pPr>
+      <w:r>
+        <w:rPr>
+          <w:lang w:val="en-US"/>
+        </w:rPr>
+        <w:t>Flappernews combineert Factory + Controller</w:t>
+      </w:r>
+    </w:p>
+    <w:p>
+      <w:pPr>
+        <w:rPr>
+          <w:lang w:val="en-US"/>
+        </w:rPr>
+      </w:pPr>
+      <w:r>
+        <w:rPr>
+          <w:lang w:val="en-US"/>
+        </w:rPr>
+        <w:br/>
+        <w:t>Verbetering:</w:t>
+      </w:r>
+    </w:p>
+    <w:p>
+      <w:pPr>
+        <w:rPr>
+          <w:lang w:val="en-US"/>
+        </w:rPr>
+      </w:pPr>
+      <w:r>
+        <w:rPr>
+          <w:lang w:val="en-US"/>
+        </w:rPr>
+        <w:t>3 aparte files:</w:t>
       </w:r>
     </w:p>
     <w:p>
@@ -243,34 +182,7 @@
           <w:lang w:val="en-US"/>
         </w:rPr>
         <w:br/>
-      </w:r>
-      <w:proofErr w:type="spellStart"/>
-      <w:r>
-        <w:rPr>
-          <w:lang w:val="en-US"/>
-        </w:rPr>
-        <w:t>angular.module</w:t>
-      </w:r>
-      <w:proofErr w:type="spellEnd"/>
-      <w:r>
-        <w:rPr>
-          <w:lang w:val="en-US"/>
-        </w:rPr>
-        <w:t>(‘</w:t>
-      </w:r>
-      <w:proofErr w:type="spellStart"/>
-      <w:r>
-        <w:rPr>
-          <w:lang w:val="en-US"/>
-        </w:rPr>
-        <w:t>flapperNews</w:t>
-      </w:r>
-      <w:proofErr w:type="spellEnd"/>
-      <w:r>
-        <w:rPr>
-          <w:lang w:val="en-US"/>
-        </w:rPr>
-        <w:t>’, [‘ng-router’]</w:t>
+        <w:t>angular.module(‘flapperNews’, [‘ng-router’]</w:t>
       </w:r>
     </w:p>
     <w:p>
@@ -295,92 +207,15 @@
           <w:lang w:val="en-US"/>
         </w:rPr>
         <w:br/>
-      </w:r>
-      <w:proofErr w:type="spellStart"/>
-      <w:r>
-        <w:rPr>
-          <w:lang w:val="en-US"/>
-        </w:rPr>
-        <w:t>angular.module</w:t>
-      </w:r>
-      <w:proofErr w:type="spellEnd"/>
-      <w:r>
-        <w:rPr>
-          <w:lang w:val="en-US"/>
-        </w:rPr>
-        <w:t>(‘</w:t>
-      </w:r>
-      <w:proofErr w:type="spellStart"/>
-      <w:r>
-        <w:rPr>
-          <w:lang w:val="en-US"/>
-        </w:rPr>
-        <w:t>flapperNews</w:t>
-      </w:r>
-      <w:proofErr w:type="spellEnd"/>
-      <w:r>
-        <w:rPr>
-          <w:lang w:val="en-US"/>
-        </w:rPr>
-        <w:t>’).controller(‘</w:t>
-      </w:r>
-      <w:proofErr w:type="spellStart"/>
-      <w:r>
-        <w:rPr>
-          <w:lang w:val="en-US"/>
-        </w:rPr>
-        <w:t>someController</w:t>
-      </w:r>
-      <w:proofErr w:type="spellEnd"/>
-      <w:r>
-        <w:rPr>
-          <w:lang w:val="en-US"/>
-        </w:rPr>
-        <w:t xml:space="preserve">’, </w:t>
-      </w:r>
-      <w:proofErr w:type="spellStart"/>
-      <w:r>
-        <w:rPr>
-          <w:lang w:val="en-US"/>
-        </w:rPr>
-        <w:t>someController</w:t>
-      </w:r>
-      <w:proofErr w:type="spellEnd"/>
-      <w:r>
-        <w:rPr>
-          <w:lang w:val="en-US"/>
-        </w:rPr>
-        <w:t>)</w:t>
-      </w:r>
-      <w:r>
-        <w:rPr>
-          <w:lang w:val="en-US"/>
-        </w:rPr>
-        <w:br/>
-        <w:t xml:space="preserve">met de function </w:t>
-      </w:r>
-      <w:proofErr w:type="spellStart"/>
-      <w:r>
-        <w:rPr>
-          <w:lang w:val="en-US"/>
-        </w:rPr>
-        <w:t>someController</w:t>
-      </w:r>
-      <w:proofErr w:type="spellEnd"/>
-      <w:r>
-        <w:rPr>
-          <w:lang w:val="en-US"/>
-        </w:rPr>
-        <w:t xml:space="preserve">() {} </w:t>
-      </w:r>
-      <w:proofErr w:type="spellStart"/>
-      <w:r>
-        <w:rPr>
-          <w:lang w:val="en-US"/>
-        </w:rPr>
-        <w:t>erin</w:t>
-      </w:r>
-      <w:proofErr w:type="spellEnd"/>
+        <w:t>angular.module(‘flapperNews’).controller(‘someController’, someController)</w:t>
+      </w:r>
+      <w:r>
+        <w:rPr>
+          <w:lang w:val="en-US"/>
+        </w:rPr>
+        <w:br/>
+        <w:t>met de function someController() {} erin</w:t>
+      </w:r>
     </w:p>
     <w:p>
       <w:pPr>
@@ -404,108 +239,33 @@
           <w:lang w:val="en-US"/>
         </w:rPr>
         <w:br/>
-      </w:r>
-      <w:proofErr w:type="spellStart"/>
-      <w:r>
-        <w:rPr>
-          <w:lang w:val="en-US"/>
-        </w:rPr>
-        <w:t>angular.module</w:t>
-      </w:r>
-      <w:proofErr w:type="spellEnd"/>
-      <w:r>
-        <w:rPr>
-          <w:lang w:val="en-US"/>
-        </w:rPr>
-        <w:t>(‘</w:t>
-      </w:r>
-      <w:proofErr w:type="spellStart"/>
-      <w:r>
-        <w:rPr>
-          <w:lang w:val="en-US"/>
-        </w:rPr>
-        <w:t>flapperNews</w:t>
-      </w:r>
-      <w:proofErr w:type="spellEnd"/>
-      <w:r>
-        <w:rPr>
-          <w:lang w:val="en-US"/>
-        </w:rPr>
-        <w:t>’).factory (‘</w:t>
-      </w:r>
-      <w:proofErr w:type="spellStart"/>
-      <w:r>
-        <w:rPr>
-          <w:lang w:val="en-US"/>
-        </w:rPr>
-        <w:t>someFactory</w:t>
-      </w:r>
-      <w:proofErr w:type="spellEnd"/>
-      <w:r>
-        <w:rPr>
-          <w:lang w:val="en-US"/>
-        </w:rPr>
-        <w:t xml:space="preserve">’, </w:t>
-      </w:r>
-      <w:proofErr w:type="spellStart"/>
-      <w:r>
-        <w:rPr>
-          <w:lang w:val="en-US"/>
-        </w:rPr>
-        <w:t>someFactory</w:t>
-      </w:r>
-      <w:proofErr w:type="spellEnd"/>
-      <w:r>
-        <w:rPr>
-          <w:lang w:val="en-US"/>
-        </w:rPr>
-        <w:t>)</w:t>
-      </w:r>
-      <w:r>
-        <w:rPr>
-          <w:lang w:val="en-US"/>
-        </w:rPr>
-        <w:br/>
-        <w:t xml:space="preserve">met de function </w:t>
-      </w:r>
-      <w:proofErr w:type="spellStart"/>
-      <w:r>
-        <w:rPr>
-          <w:lang w:val="en-US"/>
-        </w:rPr>
-        <w:t>someFactory</w:t>
-      </w:r>
-      <w:proofErr w:type="spellEnd"/>
-      <w:r>
-        <w:rPr>
-          <w:lang w:val="en-US"/>
-        </w:rPr>
-        <w:t xml:space="preserve">() {} </w:t>
-      </w:r>
-      <w:proofErr w:type="spellStart"/>
-      <w:r>
-        <w:rPr>
-          <w:lang w:val="en-US"/>
-        </w:rPr>
-        <w:t>erin</w:t>
-      </w:r>
-      <w:proofErr w:type="spellEnd"/>
-    </w:p>
-    <w:p>
-      <w:pPr>
-        <w:rPr>
-          <w:lang w:val="en-US"/>
-        </w:rPr>
-      </w:pPr>
-    </w:p>
-    <w:p>
-      <w:pPr>
-        <w:rPr>
-          <w:lang w:val="en-US"/>
-        </w:rPr>
-      </w:pPr>
-      <w:r>
-        <w:rPr>
+        <w:t>angular.module(‘flapperNews’).factory (‘someFactory’, someFactory)</w:t>
+      </w:r>
+      <w:r>
+        <w:rPr>
+          <w:lang w:val="en-US"/>
+        </w:rPr>
+        <w:br/>
+        <w:t>met de function someFactory() {} erin</w:t>
+      </w:r>
+    </w:p>
+    <w:p>
+      <w:pPr>
+        <w:rPr>
+          <w:lang w:val="en-US"/>
+        </w:rPr>
+      </w:pPr>
+    </w:p>
+    <w:p>
+      <w:pPr>
+        <w:rPr>
+          <w:u w:val="single"/>
+          <w:lang w:val="en-US"/>
+        </w:rPr>
+      </w:pPr>
+      <w:r>
+        <w:rPr>
+          <w:u w:val="single"/>
           <w:lang w:val="en-US"/>
         </w:rPr>
         <w:t>Define small function, no more than 75 Lines (less is a lot better)</w:t>
@@ -632,22 +392,16 @@
     <w:p>
       <w:pPr>
         <w:rPr>
-          <w:lang w:val="en-US"/>
-        </w:rPr>
-      </w:pPr>
-      <w:proofErr w:type="spellStart"/>
-      <w:r>
-        <w:rPr>
-          <w:lang w:val="en-US"/>
-        </w:rPr>
-        <w:t>Javascript</w:t>
-      </w:r>
-      <w:proofErr w:type="spellEnd"/>
-      <w:r>
-        <w:rPr>
-          <w:lang w:val="en-US"/>
-        </w:rPr>
-        <w:t xml:space="preserve"> scopes</w:t>
+          <w:u w:val="single"/>
+          <w:lang w:val="en-US"/>
+        </w:rPr>
+      </w:pPr>
+      <w:r>
+        <w:rPr>
+          <w:u w:val="single"/>
+          <w:lang w:val="en-US"/>
+        </w:rPr>
+        <w:t>Javascript scopes</w:t>
       </w:r>
     </w:p>
     <w:p>
@@ -708,293 +462,675 @@
         <w:rPr>
           <w:lang w:val="en-US"/>
         </w:rPr>
-        <w:t>IIFE prevent test code from reaching private members like regu</w:t>
+        <w:t>IIFE prevent test code from reaching private members like regular expressions or helper functions</w:t>
+      </w:r>
+    </w:p>
+    <w:p>
+      <w:pPr>
+        <w:rPr>
+          <w:lang w:val="en-US"/>
+        </w:rPr>
+      </w:pPr>
+      <w:r>
+        <w:rPr>
+          <w:lang w:val="en-US"/>
+        </w:rPr>
+        <w:t>Bad example:</w:t>
+      </w:r>
+      <w:r>
+        <w:rPr>
+          <w:lang w:val="en-US"/>
+        </w:rPr>
+        <w:br/>
+        <w:t>// logger.js</w:t>
+      </w:r>
+      <w:r>
+        <w:rPr>
+          <w:lang w:val="en-US"/>
+        </w:rPr>
+        <w:br/>
+        <w:t>angular.module(‘app’).factory(‘logger’, logger);</w:t>
+      </w:r>
+    </w:p>
+    <w:p>
+      <w:pPr>
+        <w:rPr>
+          <w:lang w:val="en-US"/>
+        </w:rPr>
+      </w:pPr>
+      <w:r>
+        <w:rPr>
+          <w:lang w:val="en-US"/>
+        </w:rPr>
+        <w:t>// logger global declaration</w:t>
+      </w:r>
+      <w:r>
+        <w:rPr>
+          <w:lang w:val="en-US"/>
+        </w:rPr>
+        <w:br/>
+        <w:t>function logger() {}</w:t>
+      </w:r>
+      <w:r>
+        <w:rPr>
+          <w:lang w:val="en-US"/>
+        </w:rPr>
+        <w:br/>
+      </w:r>
+    </w:p>
+    <w:p>
+      <w:pPr>
+        <w:rPr>
+          <w:lang w:val="en-US"/>
+        </w:rPr>
+      </w:pPr>
+      <w:r>
+        <w:rPr>
+          <w:lang w:val="en-US"/>
+        </w:rPr>
+        <w:t>//storage.js</w:t>
+      </w:r>
+      <w:r>
+        <w:rPr>
+          <w:lang w:val="en-US"/>
+        </w:rPr>
+        <w:br/>
+        <w:t>angular.module(‘app’).factory(‘storage’, storage);</w:t>
+      </w:r>
+    </w:p>
+    <w:p>
+      <w:pPr>
+        <w:rPr>
+          <w:lang w:val="en-US"/>
+        </w:rPr>
+      </w:pPr>
+      <w:r>
+        <w:rPr>
+          <w:lang w:val="en-US"/>
+        </w:rPr>
+        <w:t>Function storage() {}</w:t>
+      </w:r>
+    </w:p>
+    <w:p>
+      <w:pPr>
+        <w:rPr>
+          <w:lang w:val="en-US"/>
+        </w:rPr>
+      </w:pPr>
+      <w:r>
+        <w:rPr>
+          <w:lang w:val="en-US"/>
+        </w:rPr>
+        <w:t>Good example:</w:t>
+      </w:r>
+      <w:r>
+        <w:rPr>
+          <w:lang w:val="en-US"/>
+        </w:rPr>
+        <w:br/>
+        <w:t>//logger.js</w:t>
+      </w:r>
+      <w:r>
+        <w:rPr>
+          <w:lang w:val="en-US"/>
+        </w:rPr>
+        <w:br/>
+        <w:t xml:space="preserve">(function() </w:t>
+      </w:r>
+      <w:r>
+        <w:rPr>
+          <w:b/>
+          <w:lang w:val="en-US"/>
+        </w:rPr>
+        <w:t>{</w:t>
+      </w:r>
+      <w:r>
+        <w:rPr>
+          <w:lang w:val="en-US"/>
+        </w:rPr>
+        <w:t xml:space="preserve"> ‘use strict’; </w:t>
+      </w:r>
+      <w:r>
+        <w:rPr>
+          <w:lang w:val="en-US"/>
+        </w:rPr>
+        <w:br/>
+        <w:t>angular.module(‘app’).factory(‘logger’, logger);</w:t>
+      </w:r>
+      <w:r>
+        <w:rPr>
+          <w:lang w:val="en-US"/>
+        </w:rPr>
+        <w:br/>
+        <w:t>function logger () {}</w:t>
+      </w:r>
+      <w:r>
+        <w:rPr>
+          <w:lang w:val="en-US"/>
+        </w:rPr>
+        <w:br/>
+      </w:r>
+      <w:r>
+        <w:rPr>
+          <w:b/>
+          <w:lang w:val="en-US"/>
+        </w:rPr>
+        <w:t>}</w:t>
+      </w:r>
+      <w:r>
+        <w:rPr>
+          <w:lang w:val="en-US"/>
+        </w:rPr>
+        <w:t>)();</w:t>
+      </w:r>
+    </w:p>
+    <w:p>
+      <w:pPr>
+        <w:rPr>
+          <w:lang w:val="en-US"/>
+        </w:rPr>
+      </w:pPr>
+      <w:r>
+        <w:rPr>
+          <w:lang w:val="en-US"/>
+        </w:rPr>
+        <w:t>//storage.js</w:t>
+      </w:r>
+      <w:r>
+        <w:rPr>
+          <w:lang w:val="en-US"/>
+        </w:rPr>
+        <w:br/>
+        <w:t xml:space="preserve">(function() </w:t>
+      </w:r>
+      <w:r>
+        <w:rPr>
+          <w:b/>
+          <w:lang w:val="en-US"/>
+        </w:rPr>
+        <w:t>{</w:t>
+      </w:r>
+      <w:r>
+        <w:rPr>
+          <w:lang w:val="en-US"/>
+        </w:rPr>
+        <w:t xml:space="preserve"> ‘use strict’; </w:t>
+      </w:r>
+      <w:r>
+        <w:rPr>
+          <w:lang w:val="en-US"/>
+        </w:rPr>
+        <w:br/>
+        <w:t>angular.module(‘app’).factory(‘storage’, storage);</w:t>
+      </w:r>
+      <w:r>
+        <w:rPr>
+          <w:lang w:val="en-US"/>
+        </w:rPr>
+        <w:br/>
+        <w:t>function storage () {}</w:t>
+      </w:r>
+      <w:r>
+        <w:rPr>
+          <w:lang w:val="en-US"/>
+        </w:rPr>
+        <w:br/>
+      </w:r>
+      <w:r>
+        <w:rPr>
+          <w:b/>
+          <w:lang w:val="en-US"/>
+        </w:rPr>
+        <w:t>}</w:t>
+      </w:r>
+      <w:r>
+        <w:rPr>
+          <w:lang w:val="en-US"/>
+        </w:rPr>
+        <w:t>)();</w:t>
+      </w:r>
+    </w:p>
+    <w:p>
+      <w:pPr>
+        <w:rPr>
+          <w:lang w:val="en-US"/>
+        </w:rPr>
+      </w:pPr>
+      <w:r>
+        <w:rPr>
+          <w:lang w:val="en-US"/>
+        </w:rPr>
+        <w:br w:type="page"/>
+      </w:r>
+    </w:p>
+    <w:p>
+      <w:pPr>
+        <w:pStyle w:val="Kop1"/>
+        <w:rPr>
+          <w:lang w:val="en-US"/>
+        </w:rPr>
+      </w:pPr>
+      <w:r>
+        <w:rPr>
+          <w:lang w:val="en-US"/>
+        </w:rPr>
+        <w:lastRenderedPageBreak/>
+        <w:t>Modules</w:t>
+      </w:r>
+    </w:p>
+    <w:p>
+      <w:pPr>
+        <w:rPr>
+          <w:u w:val="single"/>
+          <w:lang w:val="en-US"/>
+        </w:rPr>
+      </w:pPr>
+      <w:r>
+        <w:rPr>
+          <w:u w:val="single"/>
+          <w:lang w:val="en-US"/>
+        </w:rPr>
+        <w:t>Avoid naming collisions!</w:t>
+      </w:r>
+    </w:p>
+    <w:p>
+      <w:pPr>
+        <w:rPr>
+          <w:lang w:val="en-US"/>
+        </w:rPr>
+      </w:pPr>
+      <w:r>
+        <w:rPr>
+          <w:lang w:val="en-US"/>
+        </w:rPr>
+        <w:t>Use unique naming conventions with separators for sub-modules</w:t>
+      </w:r>
+      <w:r>
+        <w:rPr>
+          <w:lang w:val="en-US"/>
+        </w:rPr>
+        <w:t>:</w:t>
+      </w:r>
+    </w:p>
+    <w:p>
+      <w:pPr>
+        <w:pStyle w:val="Lijstalinea"/>
+        <w:numPr>
+          <w:ilvl w:val="0"/>
+          <w:numId w:val="3"/>
+        </w:numPr>
+        <w:rPr>
+          <w:lang w:val="en-US"/>
+        </w:rPr>
+      </w:pPr>
+      <w:r>
+        <w:rPr>
+          <w:lang w:val="en-US"/>
+        </w:rPr>
+        <w:t>Unique names help avoid module name collisions</w:t>
+      </w:r>
+      <w:r>
+        <w:rPr>
+          <w:lang w:val="en-US"/>
+        </w:rPr>
+        <w:br/>
+        <w:t>Example app may be the root while app.dashboard &amp; app.users may be modules that are used as dependencies of app</w:t>
+      </w:r>
+    </w:p>
+    <w:p>
+      <w:pPr>
+        <w:rPr>
+          <w:lang w:val="en-US"/>
+        </w:rPr>
+      </w:pPr>
+    </w:p>
+    <w:p>
+      <w:pPr>
+        <w:rPr>
+          <w:u w:val="single"/>
+          <w:lang w:val="en-US"/>
+        </w:rPr>
+      </w:pPr>
+      <w:r>
+        <w:rPr>
+          <w:u w:val="single"/>
+          <w:lang w:val="en-US"/>
+        </w:rPr>
+        <w:t>Definitions (aka setters)!</w:t>
+      </w:r>
+    </w:p>
+    <w:p>
+      <w:pPr>
+        <w:rPr>
+          <w:lang w:val="en-US"/>
+        </w:rPr>
+      </w:pPr>
+      <w:r>
+        <w:rPr>
+          <w:lang w:val="en-US"/>
+        </w:rPr>
+        <w:t>Declare modules without a variable using the setter syntax</w:t>
+      </w:r>
+    </w:p>
+    <w:p>
+      <w:pPr>
+        <w:pStyle w:val="Lijstalinea"/>
+        <w:numPr>
+          <w:ilvl w:val="0"/>
+          <w:numId w:val="3"/>
+        </w:numPr>
+        <w:rPr>
+          <w:lang w:val="en-US"/>
+        </w:rPr>
+      </w:pPr>
+      <w:r>
+        <w:rPr>
+          <w:lang w:val="en-US"/>
+        </w:rPr>
+        <w:t>Not needed with 1 component per file</w:t>
+      </w:r>
+    </w:p>
+    <w:p>
+      <w:pPr>
+        <w:rPr>
+          <w:lang w:val="en-US"/>
+        </w:rPr>
+      </w:pPr>
+      <w:r>
+        <w:rPr>
+          <w:lang w:val="en-US"/>
+        </w:rPr>
+        <w:t>Bad:</w:t>
+      </w:r>
+    </w:p>
+    <w:p>
+      <w:pPr>
+        <w:rPr>
+          <w:lang w:val="en-US"/>
+        </w:rPr>
+      </w:pPr>
+      <w:r>
+        <w:rPr>
+          <w:lang w:val="en-US"/>
+        </w:rPr>
+        <w:t>Angular.module(‘app’, [‘ngAnimate’, ‘ngRoute’, ‘app.shared’, ‘app.dash’]);</w:t>
+      </w:r>
+    </w:p>
+    <w:p>
+      <w:pPr>
+        <w:rPr>
+          <w:lang w:val="en-US"/>
+        </w:rPr>
+      </w:pPr>
+      <w:r>
+        <w:rPr>
+          <w:lang w:val="en-US"/>
+        </w:rPr>
+        <w:t>Good:</w:t>
+      </w:r>
+    </w:p>
+    <w:p>
+      <w:pPr>
+        <w:rPr>
+          <w:lang w:val="en-US"/>
+        </w:rPr>
+      </w:pPr>
+      <w:r>
+        <w:rPr>
+          <w:lang w:val="en-US"/>
+        </w:rPr>
+        <w:t>Anguldar.module(‘app’).controller(‘SomeController’, SomeController);</w:t>
+      </w:r>
+      <w:r>
+        <w:rPr>
+          <w:lang w:val="en-US"/>
+        </w:rPr>
+        <w:br/>
+        <w:t>function SomeController() {}</w:t>
+      </w:r>
+    </w:p>
+    <w:p>
+      <w:pPr>
+        <w:rPr>
+          <w:lang w:val="en-US"/>
+        </w:rPr>
+      </w:pPr>
+    </w:p>
+    <w:p>
+      <w:pPr>
+        <w:rPr>
+          <w:u w:val="single"/>
+          <w:lang w:val="en-US"/>
+        </w:rPr>
+      </w:pPr>
+      <w:r>
+        <w:rPr>
+          <w:u w:val="single"/>
+          <w:lang w:val="en-US"/>
+        </w:rPr>
+        <w:t>Setting vs Getting</w:t>
+      </w:r>
+    </w:p>
+    <w:p>
+      <w:pPr>
+        <w:rPr>
+          <w:lang w:val="en-US"/>
+        </w:rPr>
+      </w:pPr>
+      <w:r>
+        <w:rPr>
+          <w:lang w:val="en-US"/>
+        </w:rPr>
+        <w:t>Only set once &amp; get for all other instances</w:t>
+      </w:r>
+    </w:p>
+    <w:p>
+      <w:pPr>
+        <w:pStyle w:val="Lijstalinea"/>
+        <w:numPr>
+          <w:ilvl w:val="0"/>
+          <w:numId w:val="3"/>
+        </w:numPr>
+        <w:rPr>
+          <w:lang w:val="en-US"/>
+        </w:rPr>
+      </w:pPr>
+      <w:r>
+        <w:rPr>
+          <w:lang w:val="en-US"/>
+        </w:rPr>
+        <w:t>Modules should only be created once, then retrieved from that point on</w:t>
+      </w:r>
+    </w:p>
+    <w:p>
+      <w:pPr>
+        <w:rPr>
+          <w:lang w:val="en-US"/>
+        </w:rPr>
+      </w:pPr>
+      <w:r>
+        <w:rPr>
+          <w:lang w:val="en-US"/>
+        </w:rPr>
+        <w:t>Set: angular.module(‘app’, []);</w:t>
+      </w:r>
+      <w:r>
+        <w:rPr>
+          <w:lang w:val="en-US"/>
+        </w:rPr>
+        <w:br/>
+        <w:t>Get: angular.module(‘app’);</w:t>
+      </w:r>
+    </w:p>
+    <w:p>
+      <w:pPr>
+        <w:rPr>
+          <w:lang w:val="en-US"/>
+        </w:rPr>
+      </w:pPr>
+    </w:p>
+    <w:p>
+      <w:pPr>
+        <w:rPr>
+          <w:u w:val="single"/>
+          <w:lang w:val="en-US"/>
+        </w:rPr>
+      </w:pPr>
+      <w:r>
+        <w:rPr>
+          <w:u w:val="single"/>
+          <w:lang w:val="en-US"/>
+        </w:rPr>
+        <w:t>Named vs anonymous functions</w:t>
+      </w:r>
+    </w:p>
+    <w:p>
+      <w:pPr>
+        <w:rPr>
+          <w:lang w:val="en-US"/>
+        </w:rPr>
+      </w:pPr>
+      <w:r>
+        <w:rPr>
+          <w:lang w:val="en-US"/>
+        </w:rPr>
+        <w:t>Use named functions instead of passing an anonymous function in as a callback.</w:t>
+      </w:r>
+    </w:p>
+    <w:p>
+      <w:pPr>
+        <w:pStyle w:val="Lijstalinea"/>
+        <w:numPr>
+          <w:ilvl w:val="0"/>
+          <w:numId w:val="3"/>
+        </w:numPr>
+        <w:rPr>
+          <w:lang w:val="en-US"/>
+        </w:rPr>
+      </w:pPr>
+      <w:r>
+        <w:rPr>
+          <w:lang w:val="en-US"/>
+        </w:rPr>
+        <w:t>Produces more readable code, easier debugging &amp; reduces nested callback code</w:t>
+      </w:r>
+    </w:p>
+    <w:p>
+      <w:pPr>
+        <w:rPr>
+          <w:lang w:val="en-US"/>
+        </w:rPr>
+      </w:pPr>
+      <w:r>
+        <w:rPr>
+          <w:lang w:val="en-US"/>
+        </w:rPr>
+        <w:t xml:space="preserve">Bad: </w:t>
+      </w:r>
+    </w:p>
+    <w:p>
+      <w:pPr>
+        <w:rPr>
+          <w:lang w:val="en-US"/>
+        </w:rPr>
+      </w:pPr>
+      <w:r>
+        <w:rPr>
+          <w:lang w:val="en-US"/>
+        </w:rPr>
+        <w:t>Angular.module(‘app’).controller(‘dashboardController’, function() {}).factory(‘logger’,function() {});</w:t>
+      </w:r>
+    </w:p>
+    <w:p>
+      <w:pPr>
+        <w:rPr>
+          <w:lang w:val="en-US"/>
+        </w:rPr>
+      </w:pPr>
+      <w:r>
+        <w:rPr>
+          <w:lang w:val="en-US"/>
+        </w:rPr>
+        <w:t>Good:</w:t>
+      </w:r>
+    </w:p>
+    <w:p>
+      <w:pPr>
+        <w:rPr>
+          <w:lang w:val="en-US"/>
+        </w:rPr>
+      </w:pPr>
+      <w:r>
+        <w:rPr>
+          <w:lang w:val="en-US"/>
+        </w:rPr>
+        <w:t>//Dash.js</w:t>
+      </w:r>
+      <w:r>
+        <w:rPr>
+          <w:lang w:val="en-US"/>
+        </w:rPr>
+        <w:br/>
+      </w:r>
+      <w:r>
+        <w:rPr>
+          <w:lang w:val="en-US"/>
+        </w:rPr>
+        <w:t>Angular.module(‘app’).controller(‘dashboardController’</w:t>
+      </w:r>
+      <w:r>
+        <w:rPr>
+          <w:lang w:val="en-US"/>
+        </w:rPr>
+        <w:t>, dashboardController);</w:t>
+      </w:r>
+      <w:r>
+        <w:rPr>
+          <w:lang w:val="en-US"/>
+        </w:rPr>
+        <w:br/>
+        <w:t>function dashboardController() {}</w:t>
+      </w:r>
+    </w:p>
+    <w:p>
+      <w:pPr>
+        <w:rPr>
+          <w:lang w:val="en-US"/>
+        </w:rPr>
+      </w:pPr>
+      <w:r>
+        <w:rPr>
+          <w:lang w:val="en-US"/>
+        </w:rPr>
+        <w:t>//logger.js</w:t>
+      </w:r>
+      <w:r>
+        <w:rPr>
+          <w:lang w:val="en-US"/>
+        </w:rPr>
+        <w:br/>
+      </w:r>
+      <w:r>
+        <w:rPr>
+          <w:lang w:val="en-US"/>
+        </w:rPr>
+        <w:t>Angular.module(‘app’).factory(‘logger’,</w:t>
+      </w:r>
+      <w:r>
+        <w:rPr>
+          <w:lang w:val="en-US"/>
+        </w:rPr>
+        <w:t>logger);</w:t>
+      </w:r>
+      <w:r>
+        <w:rPr>
+          <w:lang w:val="en-US"/>
+        </w:rPr>
+        <w:br/>
+        <w:t>function logger() {}</w:t>
       </w:r>
       <w:bookmarkStart w:id="0" w:name="_GoBack"/>
       <w:bookmarkEnd w:id="0"/>
-      <w:r>
-        <w:rPr>
-          <w:lang w:val="en-US"/>
-        </w:rPr>
-        <w:t>lar expressions or helper functions</w:t>
-      </w:r>
-    </w:p>
-    <w:p>
-      <w:pPr>
-        <w:rPr>
-          <w:lang w:val="en-US"/>
-        </w:rPr>
-      </w:pPr>
-      <w:r>
-        <w:rPr>
-          <w:lang w:val="en-US"/>
-        </w:rPr>
-        <w:t>Bad example:</w:t>
-      </w:r>
-      <w:r>
-        <w:rPr>
-          <w:lang w:val="en-US"/>
-        </w:rPr>
-        <w:br/>
-        <w:t>// logger.js</w:t>
-      </w:r>
-      <w:r>
-        <w:rPr>
-          <w:lang w:val="en-US"/>
-        </w:rPr>
-        <w:br/>
-      </w:r>
-      <w:proofErr w:type="spellStart"/>
-      <w:r>
-        <w:rPr>
-          <w:lang w:val="en-US"/>
-        </w:rPr>
-        <w:t>angular.module</w:t>
-      </w:r>
-      <w:proofErr w:type="spellEnd"/>
-      <w:r>
-        <w:rPr>
-          <w:lang w:val="en-US"/>
-        </w:rPr>
-        <w:t>(‘app’).factory(‘logger’, logger);</w:t>
-      </w:r>
-    </w:p>
-    <w:p>
-      <w:pPr>
-        <w:rPr>
-          <w:lang w:val="en-US"/>
-        </w:rPr>
-      </w:pPr>
-      <w:r>
-        <w:rPr>
-          <w:lang w:val="en-US"/>
-        </w:rPr>
-        <w:t>// logger global declaration</w:t>
-      </w:r>
-      <w:r>
-        <w:rPr>
-          <w:lang w:val="en-US"/>
-        </w:rPr>
-        <w:br/>
-        <w:t>function logger() {}</w:t>
-      </w:r>
-      <w:r>
-        <w:rPr>
-          <w:lang w:val="en-US"/>
-        </w:rPr>
-        <w:br/>
-      </w:r>
-    </w:p>
-    <w:p>
-      <w:pPr>
-        <w:rPr>
-          <w:lang w:val="en-US"/>
-        </w:rPr>
-      </w:pPr>
-      <w:r>
-        <w:rPr>
-          <w:lang w:val="en-US"/>
-        </w:rPr>
-        <w:t>//storage.js</w:t>
-      </w:r>
-      <w:r>
-        <w:rPr>
-          <w:lang w:val="en-US"/>
-        </w:rPr>
-        <w:br/>
-      </w:r>
-      <w:proofErr w:type="spellStart"/>
-      <w:r>
-        <w:rPr>
-          <w:lang w:val="en-US"/>
-        </w:rPr>
-        <w:t>angular.module</w:t>
-      </w:r>
-      <w:proofErr w:type="spellEnd"/>
-      <w:r>
-        <w:rPr>
-          <w:lang w:val="en-US"/>
-        </w:rPr>
-        <w:t>(‘app’).factory(‘storage’, storage);</w:t>
-      </w:r>
-    </w:p>
-    <w:p>
-      <w:pPr>
-        <w:rPr>
-          <w:lang w:val="en-US"/>
-        </w:rPr>
-      </w:pPr>
-      <w:r>
-        <w:rPr>
-          <w:lang w:val="en-US"/>
-        </w:rPr>
-        <w:t>Function storage() {}</w:t>
-      </w:r>
-    </w:p>
-    <w:p>
-      <w:pPr>
-        <w:rPr>
-          <w:lang w:val="en-US"/>
-        </w:rPr>
-      </w:pPr>
-      <w:r>
-        <w:rPr>
-          <w:lang w:val="en-US"/>
-        </w:rPr>
-        <w:t>Good example:</w:t>
-      </w:r>
-      <w:r>
-        <w:rPr>
-          <w:lang w:val="en-US"/>
-        </w:rPr>
-        <w:br/>
-        <w:t>//logger.js</w:t>
-      </w:r>
-      <w:r>
-        <w:rPr>
-          <w:lang w:val="en-US"/>
-        </w:rPr>
-        <w:br/>
-        <w:t xml:space="preserve">(function() </w:t>
-      </w:r>
-      <w:r>
-        <w:rPr>
-          <w:b/>
-          <w:lang w:val="en-US"/>
-        </w:rPr>
-        <w:t>{</w:t>
-      </w:r>
-      <w:r>
-        <w:rPr>
-          <w:lang w:val="en-US"/>
-        </w:rPr>
-        <w:t xml:space="preserve"> ‘use strict’; </w:t>
-      </w:r>
-      <w:r>
-        <w:rPr>
-          <w:lang w:val="en-US"/>
-        </w:rPr>
-        <w:br/>
-      </w:r>
-      <w:proofErr w:type="spellStart"/>
-      <w:r>
-        <w:rPr>
-          <w:lang w:val="en-US"/>
-        </w:rPr>
-        <w:t>angular.module</w:t>
-      </w:r>
-      <w:proofErr w:type="spellEnd"/>
-      <w:r>
-        <w:rPr>
-          <w:lang w:val="en-US"/>
-        </w:rPr>
-        <w:t>(‘app’).factory(‘logger’, logger);</w:t>
-      </w:r>
-      <w:r>
-        <w:rPr>
-          <w:lang w:val="en-US"/>
-        </w:rPr>
-        <w:br/>
-        <w:t>function logger () {}</w:t>
-      </w:r>
-      <w:r>
-        <w:rPr>
-          <w:lang w:val="en-US"/>
-        </w:rPr>
-        <w:br/>
-      </w:r>
-      <w:r>
-        <w:rPr>
-          <w:b/>
-          <w:lang w:val="en-US"/>
-        </w:rPr>
-        <w:t>}</w:t>
-      </w:r>
-      <w:r>
-        <w:rPr>
-          <w:lang w:val="en-US"/>
-        </w:rPr>
-        <w:t>)();</w:t>
-      </w:r>
-    </w:p>
-    <w:p>
-      <w:pPr>
-        <w:rPr>
-          <w:lang w:val="en-US"/>
-        </w:rPr>
-      </w:pPr>
-      <w:r>
-        <w:rPr>
-          <w:lang w:val="en-US"/>
-        </w:rPr>
-        <w:t>//storage.js</w:t>
-      </w:r>
-      <w:r>
-        <w:rPr>
-          <w:lang w:val="en-US"/>
-        </w:rPr>
-        <w:br/>
-        <w:t xml:space="preserve">(function() </w:t>
-      </w:r>
-      <w:r>
-        <w:rPr>
-          <w:b/>
-          <w:lang w:val="en-US"/>
-        </w:rPr>
-        <w:t>{</w:t>
-      </w:r>
-      <w:r>
-        <w:rPr>
-          <w:lang w:val="en-US"/>
-        </w:rPr>
-        <w:t xml:space="preserve"> ‘use strict’; </w:t>
-      </w:r>
-      <w:r>
-        <w:rPr>
-          <w:lang w:val="en-US"/>
-        </w:rPr>
-        <w:br/>
-      </w:r>
-      <w:proofErr w:type="spellStart"/>
-      <w:r>
-        <w:rPr>
-          <w:lang w:val="en-US"/>
-        </w:rPr>
-        <w:t>angular.module</w:t>
-      </w:r>
-      <w:proofErr w:type="spellEnd"/>
-      <w:r>
-        <w:rPr>
-          <w:lang w:val="en-US"/>
-        </w:rPr>
-        <w:t>(‘app’).factory(‘storage’, storage);</w:t>
-      </w:r>
-      <w:r>
-        <w:rPr>
-          <w:lang w:val="en-US"/>
-        </w:rPr>
-        <w:br/>
-        <w:t>function storage () {}</w:t>
-      </w:r>
-      <w:r>
-        <w:rPr>
-          <w:lang w:val="en-US"/>
-        </w:rPr>
-        <w:br/>
-      </w:r>
-      <w:r>
-        <w:rPr>
-          <w:b/>
-          <w:lang w:val="en-US"/>
-        </w:rPr>
-        <w:t>}</w:t>
-      </w:r>
-      <w:r>
-        <w:rPr>
-          <w:lang w:val="en-US"/>
-        </w:rPr>
-        <w:t>)();</w:t>
-      </w:r>
     </w:p>
     <w:sectPr>
       <w:pgSz w:w="11906" w:h="16838"/>

</xml_diff>